<commit_message>
added to project goals/milestones
</commit_message>
<xml_diff>
--- a/Project Description.docx
+++ b/Project Description.docx
@@ -1,6 +1,6 @@
 
 <file path=word/document.xml><?xml version="1.0" encoding="utf-8"?>
-<w:document xmlns:wpc="http://schemas.microsoft.com/office/word/2010/wordprocessingCanvas" xmlns:mc="http://schemas.openxmlformats.org/markup-compatibility/2006" xmlns:o="urn:schemas-microsoft-com:office:office" xmlns:r="http://schemas.openxmlformats.org/officeDocument/2006/relationships" xmlns:m="http://schemas.openxmlformats.org/officeDocument/2006/math" xmlns:v="urn:schemas-microsoft-com:vml" xmlns:wp14="http://schemas.microsoft.com/office/word/2010/wordprocessingDrawing" xmlns:wp="http://schemas.openxmlformats.org/drawingml/2006/wordprocessingDrawing" xmlns:w10="urn:schemas-microsoft-com:office:word" xmlns:w="http://schemas.openxmlformats.org/wordprocessingml/2006/main" xmlns:w14="http://schemas.microsoft.com/office/word/2010/wordml" xmlns:w15="http://schemas.microsoft.com/office/word/2012/wordml" xmlns:wpg="http://schemas.microsoft.com/office/word/2010/wordprocessingGroup" xmlns:wpi="http://schemas.microsoft.com/office/word/2010/wordprocessingInk" xmlns:wne="http://schemas.microsoft.com/office/word/2006/wordml" xmlns:wps="http://schemas.microsoft.com/office/word/2010/wordprocessingShape" mc:Ignorable="w14 w15 wp14">
+<w:document xmlns:ve="http://schemas.openxmlformats.org/markup-compatibility/2006" xmlns:o="urn:schemas-microsoft-com:office:office" xmlns:r="http://schemas.openxmlformats.org/officeDocument/2006/relationships" xmlns:m="http://schemas.openxmlformats.org/officeDocument/2006/math" xmlns:v="urn:schemas-microsoft-com:vml" xmlns:wp="http://schemas.openxmlformats.org/drawingml/2006/wordprocessingDrawing" xmlns:w10="urn:schemas-microsoft-com:office:word" xmlns:w="http://schemas.openxmlformats.org/wordprocessingml/2006/main" xmlns:wne="http://schemas.microsoft.com/office/word/2006/wordml">
   <w:body>
     <w:p>
       <w:pPr>
@@ -143,62 +143,23 @@
       <w:r>
         <w:t xml:space="preserve">. </w:t>
       </w:r>
-      <w:r>
-        <w:t xml:space="preserve"> </w:t>
-      </w:r>
-    </w:p>
-    <w:p>
-      <w:r>
-        <w:t>*Set goals</w:t>
-      </w:r>
-      <w:r>
-        <w:t>*</w:t>
-      </w:r>
-    </w:p>
-    <w:p>
-      <w:pPr>
-        <w:pStyle w:val="ListParagraph"/>
-        <w:numPr>
-          <w:ilvl w:val="0"/>
-          <w:numId w:val="5"/>
-        </w:numPr>
-      </w:pPr>
-      <w:r>
-        <w:t xml:space="preserve">   </w:t>
-      </w:r>
-    </w:p>
-    <w:p>
-      <w:pPr>
-        <w:pStyle w:val="ListParagraph"/>
-        <w:numPr>
-          <w:ilvl w:val="0"/>
-          <w:numId w:val="5"/>
-        </w:numPr>
-      </w:pPr>
-      <w:r>
-        <w:t xml:space="preserve">   </w:t>
-      </w:r>
-    </w:p>
-    <w:p>
-      <w:pPr>
-        <w:pStyle w:val="ListParagraph"/>
-        <w:numPr>
-          <w:ilvl w:val="0"/>
-          <w:numId w:val="5"/>
-        </w:numPr>
-      </w:pPr>
-      <w:r>
-        <w:t xml:space="preserve">   </w:t>
-      </w:r>
-    </w:p>
-    <w:p>
-      <w:pPr>
-        <w:pStyle w:val="ListParagraph"/>
-        <w:numPr>
-          <w:ilvl w:val="0"/>
-          <w:numId w:val="5"/>
-        </w:numPr>
-      </w:pPr>
+    </w:p>
+    <w:p>
+      <w:r>
+        <w:t>The major goal</w:t>
+      </w:r>
+      <w:r>
+        <w:t>s</w:t>
+      </w:r>
+      <w:r>
+        <w:t xml:space="preserve"> of our </w:t>
+      </w:r>
+      <w:r>
+        <w:t>project</w:t>
+      </w:r>
+      <w:r>
+        <w:t xml:space="preserve"> is to create a powerful payroll system that is reliable, simple to use and more efficient than the clients current system. These goals will be achieved by following the Agile development principles.  </w:t>
+      </w:r>
     </w:p>
     <w:p>
       <w:pPr>
@@ -218,10 +179,13 @@
         <w:t>The team has outl</w:t>
       </w:r>
       <w:r>
-        <w:t>ined *two/</w:t>
-      </w:r>
-      <w:r>
-        <w:t>four* milestones throughout this project. From these milestones the team have together proposed a working schedule that aims at achieving its set goals within the agreed time frame and standards set by the client and the team.</w:t>
+        <w:t xml:space="preserve">ined </w:t>
+      </w:r>
+      <w:r>
+        <w:t>two major</w:t>
+      </w:r>
+      <w:r>
+        <w:t xml:space="preserve"> milestones throughout this project. From these milestones the team have together proposed a working schedule that aims at achieving its set goals within the agreed time frame and standards set by the client and the team.</w:t>
       </w:r>
       <w:bookmarkStart w:id="0" w:name="_GoBack"/>
       <w:bookmarkEnd w:id="0"/>
@@ -229,20 +193,72 @@
         <w:t xml:space="preserve"> The</w:t>
       </w:r>
       <w:r>
-        <w:t xml:space="preserve"> project team sees these </w:t>
+        <w:t xml:space="preserve"> project team sees these milestones </w:t>
+      </w:r>
+      <w:r>
+        <w:t xml:space="preserve">as key events within the project life that </w:t>
+      </w:r>
+      <w:r>
+        <w:t xml:space="preserve">informs all stakeholders of the progress of the project. </w:t>
+      </w:r>
+      <w:r>
+        <w:t xml:space="preserve">The project team is dedicated towards working towards these milestones while maintaining constant communication while making changes where necessary.  </w:t>
+      </w:r>
+      <w:r>
+        <w:t xml:space="preserve">Our two major milestones are; </w:t>
       </w:r>
       <w:r>
         <w:lastRenderedPageBreak/>
-        <w:t xml:space="preserve">milestones </w:t>
-      </w:r>
-      <w:r>
-        <w:t xml:space="preserve">as key events within the project life that </w:t>
-      </w:r>
-      <w:r>
-        <w:t xml:space="preserve">informs all stakeholders of the progress of the project. </w:t>
-      </w:r>
-      <w:r>
-        <w:t xml:space="preserve">The project team is dedicated towards working towards these milestones while maintaining constant communication while making changes where necessary.  </w:t>
+        <w:t xml:space="preserve">Planning and </w:t>
+      </w:r>
+      <w:r>
+        <w:t>Alpha R</w:t>
+      </w:r>
+      <w:r>
+        <w:t xml:space="preserve">elease. We have split the project up into these two major milestones to define the teams working schedule. </w:t>
+      </w:r>
+    </w:p>
+    <w:p>
+      <w:r>
+        <w:t>Our first major milestone</w:t>
+      </w:r>
+      <w:r>
+        <w:t>, Planning,</w:t>
+      </w:r>
+      <w:r>
+        <w:t xml:space="preserve"> </w:t>
+      </w:r>
+      <w:r>
+        <w:t xml:space="preserve">will be finished by Week 6. During </w:t>
+      </w:r>
+      <w:r>
+        <w:t>the planning</w:t>
+      </w:r>
+      <w:r>
+        <w:t xml:space="preserve"> period we will be working on</w:t>
+      </w:r>
+      <w:r>
+        <w:t xml:space="preserve"> all our planning documentation, and liaising with the client to confirm all the documentation is correct and complete. The documents that will be completed during this period are; Project Description, Project Scope and ICT Infrastructure</w:t>
+      </w:r>
+      <w:r>
+        <w:t xml:space="preserve">. </w:t>
+      </w:r>
+    </w:p>
+    <w:p>
+      <w:r>
+        <w:t xml:space="preserve">Our second major milestone, Alpha Release, </w:t>
+      </w:r>
+      <w:r>
+        <w:t>will be finished by the end of week 13</w:t>
+      </w:r>
+      <w:r>
+        <w:t>. During this period we will be completing user stories that were defined during the planning phase. Throughout this phase will we keep an ongoing line of communication with the client and presenting our user story progress every two weeks</w:t>
+      </w:r>
+      <w:r>
+        <w:t xml:space="preserve">. During the meeting we will reprioritize user stories and </w:t>
+      </w:r>
+      <w:r>
+        <w:t xml:space="preserve">respond to clients requested changes to the presented iteration. </w:t>
       </w:r>
     </w:p>
     <w:sectPr>
@@ -256,8 +272,8 @@
 </file>
 
 <file path=word/numbering.xml><?xml version="1.0" encoding="utf-8"?>
-<w:numbering xmlns:wpc="http://schemas.microsoft.com/office/word/2010/wordprocessingCanvas" xmlns:mc="http://schemas.openxmlformats.org/markup-compatibility/2006" xmlns:o="urn:schemas-microsoft-com:office:office" xmlns:r="http://schemas.openxmlformats.org/officeDocument/2006/relationships" xmlns:m="http://schemas.openxmlformats.org/officeDocument/2006/math" xmlns:v="urn:schemas-microsoft-com:vml" xmlns:wp14="http://schemas.microsoft.com/office/word/2010/wordprocessingDrawing" xmlns:wp="http://schemas.openxmlformats.org/drawingml/2006/wordprocessingDrawing" xmlns:w10="urn:schemas-microsoft-com:office:word" xmlns:w="http://schemas.openxmlformats.org/wordprocessingml/2006/main" xmlns:w14="http://schemas.microsoft.com/office/word/2010/wordml" xmlns:w15="http://schemas.microsoft.com/office/word/2012/wordml" xmlns:wpg="http://schemas.microsoft.com/office/word/2010/wordprocessingGroup" xmlns:wpi="http://schemas.microsoft.com/office/word/2010/wordprocessingInk" xmlns:wne="http://schemas.microsoft.com/office/word/2006/wordml" xmlns:wps="http://schemas.microsoft.com/office/word/2010/wordprocessingShape" mc:Ignorable="w14 w15 wp14">
-  <w:abstractNum w:abstractNumId="0" w15:restartNumberingAfterBreak="0">
+<w:numbering xmlns:ve="http://schemas.openxmlformats.org/markup-compatibility/2006" xmlns:o="urn:schemas-microsoft-com:office:office" xmlns:r="http://schemas.openxmlformats.org/officeDocument/2006/relationships" xmlns:m="http://schemas.openxmlformats.org/officeDocument/2006/math" xmlns:v="urn:schemas-microsoft-com:vml" xmlns:wp="http://schemas.openxmlformats.org/drawingml/2006/wordprocessingDrawing" xmlns:w10="urn:schemas-microsoft-com:office:word" xmlns:w="http://schemas.openxmlformats.org/wordprocessingml/2006/main" xmlns:wne="http://schemas.microsoft.com/office/word/2006/wordml">
+  <w:abstractNum w:abstractNumId="0">
     <w:nsid w:val="06842752"/>
     <w:multiLevelType w:val="hybridMultilevel"/>
     <w:tmpl w:val="54105F10"/>
@@ -343,7 +359,7 @@
       </w:pPr>
     </w:lvl>
   </w:abstractNum>
-  <w:abstractNum w:abstractNumId="1" w15:restartNumberingAfterBreak="0">
+  <w:abstractNum w:abstractNumId="1">
     <w:nsid w:val="1D8A7BD0"/>
     <w:multiLevelType w:val="hybridMultilevel"/>
     <w:tmpl w:val="4B72B21E"/>
@@ -429,7 +445,7 @@
       </w:pPr>
     </w:lvl>
   </w:abstractNum>
-  <w:abstractNum w:abstractNumId="2" w15:restartNumberingAfterBreak="0">
+  <w:abstractNum w:abstractNumId="2">
     <w:nsid w:val="40972FF8"/>
     <w:multiLevelType w:val="hybridMultilevel"/>
     <w:tmpl w:val="14DA57EE"/>
@@ -542,7 +558,7 @@
       </w:rPr>
     </w:lvl>
   </w:abstractNum>
-  <w:abstractNum w:abstractNumId="3" w15:restartNumberingAfterBreak="0">
+  <w:abstractNum w:abstractNumId="3">
     <w:nsid w:val="50CF5A9B"/>
     <w:multiLevelType w:val="hybridMultilevel"/>
     <w:tmpl w:val="778A8B9A"/>
@@ -655,7 +671,7 @@
       </w:rPr>
     </w:lvl>
   </w:abstractNum>
-  <w:abstractNum w:abstractNumId="4" w15:restartNumberingAfterBreak="0">
+  <w:abstractNum w:abstractNumId="4">
     <w:nsid w:val="75F63D60"/>
     <w:multiLevelType w:val="hybridMultilevel"/>
     <w:tmpl w:val="7BF010E8"/>
@@ -787,7 +803,7 @@
 </file>
 
 <file path=word/styles.xml><?xml version="1.0" encoding="utf-8"?>
-<w:styles xmlns:mc="http://schemas.openxmlformats.org/markup-compatibility/2006" xmlns:r="http://schemas.openxmlformats.org/officeDocument/2006/relationships" xmlns:w="http://schemas.openxmlformats.org/wordprocessingml/2006/main" xmlns:w14="http://schemas.microsoft.com/office/word/2010/wordml" xmlns:w15="http://schemas.microsoft.com/office/word/2012/wordml" mc:Ignorable="w14 w15">
+<w:styles xmlns:r="http://schemas.openxmlformats.org/officeDocument/2006/relationships" xmlns:w="http://schemas.openxmlformats.org/wordprocessingml/2006/main">
   <w:docDefaults>
     <w:rPrDefault>
       <w:rPr>
@@ -803,382 +819,149 @@
       </w:pPr>
     </w:pPrDefault>
   </w:docDefaults>
-  <w:latentStyles w:defLockedState="0" w:defUIPriority="99" w:defSemiHidden="0" w:defUnhideWhenUsed="0" w:defQFormat="0" w:count="371">
-    <w:lsdException w:name="Normal" w:uiPriority="0" w:qFormat="1"/>
-    <w:lsdException w:name="heading 1" w:uiPriority="9" w:qFormat="1"/>
-    <w:lsdException w:name="heading 2" w:semiHidden="1" w:uiPriority="9" w:unhideWhenUsed="1" w:qFormat="1"/>
-    <w:lsdException w:name="heading 3" w:semiHidden="1" w:uiPriority="9" w:unhideWhenUsed="1" w:qFormat="1"/>
-    <w:lsdException w:name="heading 4" w:semiHidden="1" w:uiPriority="9" w:unhideWhenUsed="1" w:qFormat="1"/>
-    <w:lsdException w:name="heading 5" w:semiHidden="1" w:uiPriority="9" w:unhideWhenUsed="1" w:qFormat="1"/>
-    <w:lsdException w:name="heading 6" w:semiHidden="1" w:uiPriority="9" w:unhideWhenUsed="1" w:qFormat="1"/>
-    <w:lsdException w:name="heading 7" w:semiHidden="1" w:uiPriority="9" w:unhideWhenUsed="1" w:qFormat="1"/>
-    <w:lsdException w:name="heading 8" w:semiHidden="1" w:uiPriority="9" w:unhideWhenUsed="1" w:qFormat="1"/>
-    <w:lsdException w:name="heading 9" w:semiHidden="1" w:uiPriority="9" w:unhideWhenUsed="1" w:qFormat="1"/>
-    <w:lsdException w:name="index 1" w:semiHidden="1" w:unhideWhenUsed="1"/>
-    <w:lsdException w:name="index 2" w:semiHidden="1" w:unhideWhenUsed="1"/>
-    <w:lsdException w:name="index 3" w:semiHidden="1" w:unhideWhenUsed="1"/>
-    <w:lsdException w:name="index 4" w:semiHidden="1" w:unhideWhenUsed="1"/>
-    <w:lsdException w:name="index 5" w:semiHidden="1" w:unhideWhenUsed="1"/>
-    <w:lsdException w:name="index 6" w:semiHidden="1" w:unhideWhenUsed="1"/>
-    <w:lsdException w:name="index 7" w:semiHidden="1" w:unhideWhenUsed="1"/>
-    <w:lsdException w:name="index 8" w:semiHidden="1" w:unhideWhenUsed="1"/>
-    <w:lsdException w:name="index 9" w:semiHidden="1" w:unhideWhenUsed="1"/>
-    <w:lsdException w:name="toc 1" w:semiHidden="1" w:uiPriority="39" w:unhideWhenUsed="1"/>
-    <w:lsdException w:name="toc 2" w:semiHidden="1" w:uiPriority="39" w:unhideWhenUsed="1"/>
-    <w:lsdException w:name="toc 3" w:semiHidden="1" w:uiPriority="39" w:unhideWhenUsed="1"/>
-    <w:lsdException w:name="toc 4" w:semiHidden="1" w:uiPriority="39" w:unhideWhenUsed="1"/>
-    <w:lsdException w:name="toc 5" w:semiHidden="1" w:uiPriority="39" w:unhideWhenUsed="1"/>
-    <w:lsdException w:name="toc 6" w:semiHidden="1" w:uiPriority="39" w:unhideWhenUsed="1"/>
-    <w:lsdException w:name="toc 7" w:semiHidden="1" w:uiPriority="39" w:unhideWhenUsed="1"/>
-    <w:lsdException w:name="toc 8" w:semiHidden="1" w:uiPriority="39" w:unhideWhenUsed="1"/>
-    <w:lsdException w:name="toc 9" w:semiHidden="1" w:uiPriority="39" w:unhideWhenUsed="1"/>
-    <w:lsdException w:name="Normal Indent" w:semiHidden="1" w:unhideWhenUsed="1"/>
-    <w:lsdException w:name="footnote text" w:semiHidden="1" w:unhideWhenUsed="1"/>
-    <w:lsdException w:name="annotation text" w:semiHidden="1" w:unhideWhenUsed="1"/>
-    <w:lsdException w:name="header" w:semiHidden="1" w:unhideWhenUsed="1"/>
-    <w:lsdException w:name="footer" w:semiHidden="1" w:unhideWhenUsed="1"/>
-    <w:lsdException w:name="index heading" w:semiHidden="1" w:unhideWhenUsed="1"/>
-    <w:lsdException w:name="caption" w:semiHidden="1" w:uiPriority="35" w:unhideWhenUsed="1" w:qFormat="1"/>
-    <w:lsdException w:name="table of figures" w:semiHidden="1" w:unhideWhenUsed="1"/>
-    <w:lsdException w:name="envelope address" w:semiHidden="1" w:unhideWhenUsed="1"/>
-    <w:lsdException w:name="envelope return" w:semiHidden="1" w:unhideWhenUsed="1"/>
-    <w:lsdException w:name="footnote reference" w:semiHidden="1" w:unhideWhenUsed="1"/>
-    <w:lsdException w:name="annotation reference" w:semiHidden="1" w:unhideWhenUsed="1"/>
-    <w:lsdException w:name="line number" w:semiHidden="1" w:unhideWhenUsed="1"/>
-    <w:lsdException w:name="page number" w:semiHidden="1" w:unhideWhenUsed="1"/>
-    <w:lsdException w:name="endnote reference" w:semiHidden="1" w:unhideWhenUsed="1"/>
-    <w:lsdException w:name="endnote text" w:semiHidden="1" w:unhideWhenUsed="1"/>
-    <w:lsdException w:name="table of authorities" w:semiHidden="1" w:unhideWhenUsed="1"/>
-    <w:lsdException w:name="macro" w:semiHidden="1" w:unhideWhenUsed="1"/>
-    <w:lsdException w:name="toa heading" w:semiHidden="1" w:unhideWhenUsed="1"/>
-    <w:lsdException w:name="List" w:semiHidden="1" w:unhideWhenUsed="1"/>
-    <w:lsdException w:name="List Bullet" w:semiHidden="1" w:unhideWhenUsed="1"/>
-    <w:lsdException w:name="List Number" w:semiHidden="1" w:unhideWhenUsed="1"/>
-    <w:lsdException w:name="List 2" w:semiHidden="1" w:unhideWhenUsed="1"/>
-    <w:lsdException w:name="List 3" w:semiHidden="1" w:unhideWhenUsed="1"/>
-    <w:lsdException w:name="List 4" w:semiHidden="1" w:unhideWhenUsed="1"/>
-    <w:lsdException w:name="List 5" w:semiHidden="1" w:unhideWhenUsed="1"/>
-    <w:lsdException w:name="List Bullet 2" w:semiHidden="1" w:unhideWhenUsed="1"/>
-    <w:lsdException w:name="List Bullet 3" w:semiHidden="1" w:unhideWhenUsed="1"/>
-    <w:lsdException w:name="List Bullet 4" w:semiHidden="1" w:unhideWhenUsed="1"/>
-    <w:lsdException w:name="List Bullet 5" w:semiHidden="1" w:unhideWhenUsed="1"/>
-    <w:lsdException w:name="List Number 2" w:semiHidden="1" w:unhideWhenUsed="1"/>
-    <w:lsdException w:name="List Number 3" w:semiHidden="1" w:unhideWhenUsed="1"/>
-    <w:lsdException w:name="List Number 4" w:semiHidden="1" w:unhideWhenUsed="1"/>
-    <w:lsdException w:name="List Number 5" w:semiHidden="1" w:unhideWhenUsed="1"/>
-    <w:lsdException w:name="Title" w:uiPriority="10" w:qFormat="1"/>
-    <w:lsdException w:name="Closing" w:semiHidden="1" w:unhideWhenUsed="1"/>
-    <w:lsdException w:name="Signature" w:semiHidden="1" w:unhideWhenUsed="1"/>
-    <w:lsdException w:name="Default Paragraph Font" w:semiHidden="1" w:uiPriority="1" w:unhideWhenUsed="1"/>
-    <w:lsdException w:name="Body Text" w:semiHidden="1" w:unhideWhenUsed="1"/>
-    <w:lsdException w:name="Body Text Indent" w:semiHidden="1" w:unhideWhenUsed="1"/>
-    <w:lsdException w:name="List Continue" w:semiHidden="1" w:unhideWhenUsed="1"/>
-    <w:lsdException w:name="List Continue 2" w:semiHidden="1" w:unhideWhenUsed="1"/>
-    <w:lsdException w:name="List Continue 3" w:semiHidden="1" w:unhideWhenUsed="1"/>
-    <w:lsdException w:name="List Continue 4" w:semiHidden="1" w:unhideWhenUsed="1"/>
-    <w:lsdException w:name="List Continue 5" w:semiHidden="1" w:unhideWhenUsed="1"/>
-    <w:lsdException w:name="Message Header" w:semiHidden="1" w:unhideWhenUsed="1"/>
-    <w:lsdException w:name="Subtitle" w:uiPriority="11" w:qFormat="1"/>
-    <w:lsdException w:name="Salutation" w:semiHidden="1" w:unhideWhenUsed="1"/>
-    <w:lsdException w:name="Date" w:semiHidden="1" w:unhideWhenUsed="1"/>
-    <w:lsdException w:name="Body Text First Indent" w:semiHidden="1" w:unhideWhenUsed="1"/>
-    <w:lsdException w:name="Body Text First Indent 2" w:semiHidden="1" w:unhideWhenUsed="1"/>
-    <w:lsdException w:name="Note Heading" w:semiHidden="1" w:unhideWhenUsed="1"/>
-    <w:lsdException w:name="Body Text 2" w:semiHidden="1" w:unhideWhenUsed="1"/>
-    <w:lsdException w:name="Body Text 3" w:semiHidden="1" w:unhideWhenUsed="1"/>
-    <w:lsdException w:name="Body Text Indent 2" w:semiHidden="1" w:unhideWhenUsed="1"/>
-    <w:lsdException w:name="Body Text Indent 3" w:semiHidden="1" w:unhideWhenUsed="1"/>
-    <w:lsdException w:name="Block Text" w:semiHidden="1" w:unhideWhenUsed="1"/>
-    <w:lsdException w:name="Hyperlink" w:semiHidden="1" w:unhideWhenUsed="1"/>
-    <w:lsdException w:name="FollowedHyperlink" w:semiHidden="1" w:unhideWhenUsed="1"/>
-    <w:lsdException w:name="Strong" w:uiPriority="22" w:qFormat="1"/>
-    <w:lsdException w:name="Emphasis" w:uiPriority="20" w:qFormat="1"/>
-    <w:lsdException w:name="Document Map" w:semiHidden="1" w:unhideWhenUsed="1"/>
-    <w:lsdException w:name="Plain Text" w:semiHidden="1" w:unhideWhenUsed="1"/>
-    <w:lsdException w:name="E-mail Signature" w:semiHidden="1" w:unhideWhenUsed="1"/>
-    <w:lsdException w:name="HTML Top of Form" w:semiHidden="1" w:unhideWhenUsed="1"/>
-    <w:lsdException w:name="HTML Bottom of Form" w:semiHidden="1" w:unhideWhenUsed="1"/>
-    <w:lsdException w:name="Normal (Web)" w:semiHidden="1" w:unhideWhenUsed="1"/>
-    <w:lsdException w:name="HTML Acronym" w:semiHidden="1" w:unhideWhenUsed="1"/>
-    <w:lsdException w:name="HTML Address" w:semiHidden="1" w:unhideWhenUsed="1"/>
-    <w:lsdException w:name="HTML Cite" w:semiHidden="1" w:unhideWhenUsed="1"/>
-    <w:lsdException w:name="HTML Code" w:semiHidden="1" w:unhideWhenUsed="1"/>
-    <w:lsdException w:name="HTML Definition" w:semiHidden="1" w:unhideWhenUsed="1"/>
-    <w:lsdException w:name="HTML Keyboard" w:semiHidden="1" w:unhideWhenUsed="1"/>
-    <w:lsdException w:name="HTML Preformatted" w:semiHidden="1" w:unhideWhenUsed="1"/>
-    <w:lsdException w:name="HTML Sample" w:semiHidden="1" w:unhideWhenUsed="1"/>
-    <w:lsdException w:name="HTML Typewriter" w:semiHidden="1" w:unhideWhenUsed="1"/>
-    <w:lsdException w:name="HTML Variable" w:semiHidden="1" w:unhideWhenUsed="1"/>
-    <w:lsdException w:name="Normal Table" w:semiHidden="1" w:unhideWhenUsed="1"/>
-    <w:lsdException w:name="annotation subject" w:semiHidden="1" w:unhideWhenUsed="1"/>
-    <w:lsdException w:name="No List" w:semiHidden="1" w:unhideWhenUsed="1"/>
-    <w:lsdException w:name="Outline List 1" w:semiHidden="1" w:unhideWhenUsed="1"/>
-    <w:lsdException w:name="Outline List 2" w:semiHidden="1" w:unhideWhenUsed="1"/>
-    <w:lsdException w:name="Outline List 3" w:semiHidden="1" w:unhideWhenUsed="1"/>
-    <w:lsdException w:name="Table Simple 1" w:semiHidden="1" w:unhideWhenUsed="1"/>
-    <w:lsdException w:name="Table Simple 2" w:semiHidden="1" w:unhideWhenUsed="1"/>
-    <w:lsdException w:name="Table Simple 3" w:semiHidden="1" w:unhideWhenUsed="1"/>
-    <w:lsdException w:name="Table Classic 1" w:semiHidden="1" w:unhideWhenUsed="1"/>
-    <w:lsdException w:name="Table Classic 2" w:semiHidden="1" w:unhideWhenUsed="1"/>
-    <w:lsdException w:name="Table Classic 3" w:semiHidden="1" w:unhideWhenUsed="1"/>
-    <w:lsdException w:name="Table Classic 4" w:semiHidden="1" w:unhideWhenUsed="1"/>
-    <w:lsdException w:name="Table Colorful 1" w:semiHidden="1" w:unhideWhenUsed="1"/>
-    <w:lsdException w:name="Table Colorful 2" w:semiHidden="1" w:unhideWhenUsed="1"/>
-    <w:lsdException w:name="Table Colorful 3" w:semiHidden="1" w:unhideWhenUsed="1"/>
-    <w:lsdException w:name="Table Columns 1" w:semiHidden="1" w:unhideWhenUsed="1"/>
-    <w:lsdException w:name="Table Columns 2" w:semiHidden="1" w:unhideWhenUsed="1"/>
-    <w:lsdException w:name="Table Columns 3" w:semiHidden="1" w:unhideWhenUsed="1"/>
-    <w:lsdException w:name="Table Columns 4" w:semiHidden="1" w:unhideWhenUsed="1"/>
-    <w:lsdException w:name="Table Columns 5" w:semiHidden="1" w:unhideWhenUsed="1"/>
-    <w:lsdException w:name="Table Grid 1" w:semiHidden="1" w:unhideWhenUsed="1"/>
-    <w:lsdException w:name="Table Grid 2" w:semiHidden="1" w:unhideWhenUsed="1"/>
-    <w:lsdException w:name="Table Grid 3" w:semiHidden="1" w:unhideWhenUsed="1"/>
-    <w:lsdException w:name="Table Grid 4" w:semiHidden="1" w:unhideWhenUsed="1"/>
-    <w:lsdException w:name="Table Grid 5" w:semiHidden="1" w:unhideWhenUsed="1"/>
-    <w:lsdException w:name="Table Grid 6" w:semiHidden="1" w:unhideWhenUsed="1"/>
-    <w:lsdException w:name="Table Grid 7" w:semiHidden="1" w:unhideWhenUsed="1"/>
-    <w:lsdException w:name="Table Grid 8" w:semiHidden="1" w:unhideWhenUsed="1"/>
-    <w:lsdException w:name="Table List 1" w:semiHidden="1" w:unhideWhenUsed="1"/>
-    <w:lsdException w:name="Table List 2" w:semiHidden="1" w:unhideWhenUsed="1"/>
-    <w:lsdException w:name="Table List 3" w:semiHidden="1" w:unhideWhenUsed="1"/>
-    <w:lsdException w:name="Table List 4" w:semiHidden="1" w:unhideWhenUsed="1"/>
-    <w:lsdException w:name="Table List 5" w:semiHidden="1" w:unhideWhenUsed="1"/>
-    <w:lsdException w:name="Table List 6" w:semiHidden="1" w:unhideWhenUsed="1"/>
-    <w:lsdException w:name="Table List 7" w:semiHidden="1" w:unhideWhenUsed="1"/>
-    <w:lsdException w:name="Table List 8" w:semiHidden="1" w:unhideWhenUsed="1"/>
-    <w:lsdException w:name="Table 3D effects 1" w:semiHidden="1" w:unhideWhenUsed="1"/>
-    <w:lsdException w:name="Table 3D effects 2" w:semiHidden="1" w:unhideWhenUsed="1"/>
-    <w:lsdException w:name="Table 3D effects 3" w:semiHidden="1" w:unhideWhenUsed="1"/>
-    <w:lsdException w:name="Table Contemporary" w:semiHidden="1" w:unhideWhenUsed="1"/>
-    <w:lsdException w:name="Table Elegant" w:semiHidden="1" w:unhideWhenUsed="1"/>
-    <w:lsdException w:name="Table Professional" w:semiHidden="1" w:unhideWhenUsed="1"/>
-    <w:lsdException w:name="Table Subtle 1" w:semiHidden="1" w:unhideWhenUsed="1"/>
-    <w:lsdException w:name="Table Subtle 2" w:semiHidden="1" w:unhideWhenUsed="1"/>
-    <w:lsdException w:name="Table Web 1" w:semiHidden="1" w:unhideWhenUsed="1"/>
-    <w:lsdException w:name="Table Web 2" w:semiHidden="1" w:unhideWhenUsed="1"/>
-    <w:lsdException w:name="Table Web 3" w:semiHidden="1" w:unhideWhenUsed="1"/>
-    <w:lsdException w:name="Balloon Text" w:semiHidden="1" w:unhideWhenUsed="1"/>
-    <w:lsdException w:name="Table Grid" w:uiPriority="39"/>
-    <w:lsdException w:name="Table Theme" w:semiHidden="1" w:unhideWhenUsed="1"/>
-    <w:lsdException w:name="Placeholder Text" w:semiHidden="1"/>
-    <w:lsdException w:name="No Spacing" w:uiPriority="1" w:qFormat="1"/>
-    <w:lsdException w:name="Light Shading" w:uiPriority="60"/>
-    <w:lsdException w:name="Light List" w:uiPriority="61"/>
-    <w:lsdException w:name="Light Grid" w:uiPriority="62"/>
-    <w:lsdException w:name="Medium Shading 1" w:uiPriority="63"/>
-    <w:lsdException w:name="Medium Shading 2" w:uiPriority="64"/>
-    <w:lsdException w:name="Medium List 1" w:uiPriority="65"/>
-    <w:lsdException w:name="Medium List 2" w:uiPriority="66"/>
-    <w:lsdException w:name="Medium Grid 1" w:uiPriority="67"/>
-    <w:lsdException w:name="Medium Grid 2" w:uiPriority="68"/>
-    <w:lsdException w:name="Medium Grid 3" w:uiPriority="69"/>
-    <w:lsdException w:name="Dark List" w:uiPriority="70"/>
-    <w:lsdException w:name="Colorful Shading" w:uiPriority="71"/>
-    <w:lsdException w:name="Colorful List" w:uiPriority="72"/>
-    <w:lsdException w:name="Colorful Grid" w:uiPriority="73"/>
-    <w:lsdException w:name="Light Shading Accent 1" w:uiPriority="60"/>
-    <w:lsdException w:name="Light List Accent 1" w:uiPriority="61"/>
-    <w:lsdException w:name="Light Grid Accent 1" w:uiPriority="62"/>
-    <w:lsdException w:name="Medium Shading 1 Accent 1" w:uiPriority="63"/>
-    <w:lsdException w:name="Medium Shading 2 Accent 1" w:uiPriority="64"/>
-    <w:lsdException w:name="Medium List 1 Accent 1" w:uiPriority="65"/>
-    <w:lsdException w:name="Revision" w:semiHidden="1"/>
-    <w:lsdException w:name="List Paragraph" w:uiPriority="34" w:qFormat="1"/>
-    <w:lsdException w:name="Quote" w:uiPriority="29" w:qFormat="1"/>
-    <w:lsdException w:name="Intense Quote" w:uiPriority="30" w:qFormat="1"/>
-    <w:lsdException w:name="Medium List 2 Accent 1" w:uiPriority="66"/>
-    <w:lsdException w:name="Medium Grid 1 Accent 1" w:uiPriority="67"/>
-    <w:lsdException w:name="Medium Grid 2 Accent 1" w:uiPriority="68"/>
-    <w:lsdException w:name="Medium Grid 3 Accent 1" w:uiPriority="69"/>
-    <w:lsdException w:name="Dark List Accent 1" w:uiPriority="70"/>
-    <w:lsdException w:name="Colorful Shading Accent 1" w:uiPriority="71"/>
-    <w:lsdException w:name="Colorful List Accent 1" w:uiPriority="72"/>
-    <w:lsdException w:name="Colorful Grid Accent 1" w:uiPriority="73"/>
-    <w:lsdException w:name="Light Shading Accent 2" w:uiPriority="60"/>
-    <w:lsdException w:name="Light List Accent 2" w:uiPriority="61"/>
-    <w:lsdException w:name="Light Grid Accent 2" w:uiPriority="62"/>
-    <w:lsdException w:name="Medium Shading 1 Accent 2" w:uiPriority="63"/>
-    <w:lsdException w:name="Medium Shading 2 Accent 2" w:uiPriority="64"/>
-    <w:lsdException w:name="Medium List 1 Accent 2" w:uiPriority="65"/>
-    <w:lsdException w:name="Medium List 2 Accent 2" w:uiPriority="66"/>
-    <w:lsdException w:name="Medium Grid 1 Accent 2" w:uiPriority="67"/>
-    <w:lsdException w:name="Medium Grid 2 Accent 2" w:uiPriority="68"/>
-    <w:lsdException w:name="Medium Grid 3 Accent 2" w:uiPriority="69"/>
-    <w:lsdException w:name="Dark List Accent 2" w:uiPriority="70"/>
-    <w:lsdException w:name="Colorful Shading Accent 2" w:uiPriority="71"/>
-    <w:lsdException w:name="Colorful List Accent 2" w:uiPriority="72"/>
-    <w:lsdException w:name="Colorful Grid Accent 2" w:uiPriority="73"/>
-    <w:lsdException w:name="Light Shading Accent 3" w:uiPriority="60"/>
-    <w:lsdException w:name="Light List Accent 3" w:uiPriority="61"/>
-    <w:lsdException w:name="Light Grid Accent 3" w:uiPriority="62"/>
-    <w:lsdException w:name="Medium Shading 1 Accent 3" w:uiPriority="63"/>
-    <w:lsdException w:name="Medium Shading 2 Accent 3" w:uiPriority="64"/>
-    <w:lsdException w:name="Medium List 1 Accent 3" w:uiPriority="65"/>
-    <w:lsdException w:name="Medium List 2 Accent 3" w:uiPriority="66"/>
-    <w:lsdException w:name="Medium Grid 1 Accent 3" w:uiPriority="67"/>
-    <w:lsdException w:name="Medium Grid 2 Accent 3" w:uiPriority="68"/>
-    <w:lsdException w:name="Medium Grid 3 Accent 3" w:uiPriority="69"/>
-    <w:lsdException w:name="Dark List Accent 3" w:uiPriority="70"/>
-    <w:lsdException w:name="Colorful Shading Accent 3" w:uiPriority="71"/>
-    <w:lsdException w:name="Colorful List Accent 3" w:uiPriority="72"/>
-    <w:lsdException w:name="Colorful Grid Accent 3" w:uiPriority="73"/>
-    <w:lsdException w:name="Light Shading Accent 4" w:uiPriority="60"/>
-    <w:lsdException w:name="Light List Accent 4" w:uiPriority="61"/>
-    <w:lsdException w:name="Light Grid Accent 4" w:uiPriority="62"/>
-    <w:lsdException w:name="Medium Shading 1 Accent 4" w:uiPriority="63"/>
-    <w:lsdException w:name="Medium Shading 2 Accent 4" w:uiPriority="64"/>
-    <w:lsdException w:name="Medium List 1 Accent 4" w:uiPriority="65"/>
-    <w:lsdException w:name="Medium List 2 Accent 4" w:uiPriority="66"/>
-    <w:lsdException w:name="Medium Grid 1 Accent 4" w:uiPriority="67"/>
-    <w:lsdException w:name="Medium Grid 2 Accent 4" w:uiPriority="68"/>
-    <w:lsdException w:name="Medium Grid 3 Accent 4" w:uiPriority="69"/>
-    <w:lsdException w:name="Dark List Accent 4" w:uiPriority="70"/>
-    <w:lsdException w:name="Colorful Shading Accent 4" w:uiPriority="71"/>
-    <w:lsdException w:name="Colorful List Accent 4" w:uiPriority="72"/>
-    <w:lsdException w:name="Colorful Grid Accent 4" w:uiPriority="73"/>
-    <w:lsdException w:name="Light Shading Accent 5" w:uiPriority="60"/>
-    <w:lsdException w:name="Light List Accent 5" w:uiPriority="61"/>
-    <w:lsdException w:name="Light Grid Accent 5" w:uiPriority="62"/>
-    <w:lsdException w:name="Medium Shading 1 Accent 5" w:uiPriority="63"/>
-    <w:lsdException w:name="Medium Shading 2 Accent 5" w:uiPriority="64"/>
-    <w:lsdException w:name="Medium List 1 Accent 5" w:uiPriority="65"/>
-    <w:lsdException w:name="Medium List 2 Accent 5" w:uiPriority="66"/>
-    <w:lsdException w:name="Medium Grid 1 Accent 5" w:uiPriority="67"/>
-    <w:lsdException w:name="Medium Grid 2 Accent 5" w:uiPriority="68"/>
-    <w:lsdException w:name="Medium Grid 3 Accent 5" w:uiPriority="69"/>
-    <w:lsdException w:name="Dark List Accent 5" w:uiPriority="70"/>
-    <w:lsdException w:name="Colorful Shading Accent 5" w:uiPriority="71"/>
-    <w:lsdException w:name="Colorful List Accent 5" w:uiPriority="72"/>
-    <w:lsdException w:name="Colorful Grid Accent 5" w:uiPriority="73"/>
-    <w:lsdException w:name="Light Shading Accent 6" w:uiPriority="60"/>
-    <w:lsdException w:name="Light List Accent 6" w:uiPriority="61"/>
-    <w:lsdException w:name="Light Grid Accent 6" w:uiPriority="62"/>
-    <w:lsdException w:name="Medium Shading 1 Accent 6" w:uiPriority="63"/>
-    <w:lsdException w:name="Medium Shading 2 Accent 6" w:uiPriority="64"/>
-    <w:lsdException w:name="Medium List 1 Accent 6" w:uiPriority="65"/>
-    <w:lsdException w:name="Medium List 2 Accent 6" w:uiPriority="66"/>
-    <w:lsdException w:name="Medium Grid 1 Accent 6" w:uiPriority="67"/>
-    <w:lsdException w:name="Medium Grid 2 Accent 6" w:uiPriority="68"/>
-    <w:lsdException w:name="Medium Grid 3 Accent 6" w:uiPriority="69"/>
-    <w:lsdException w:name="Dark List Accent 6" w:uiPriority="70"/>
-    <w:lsdException w:name="Colorful Shading Accent 6" w:uiPriority="71"/>
-    <w:lsdException w:name="Colorful List Accent 6" w:uiPriority="72"/>
-    <w:lsdException w:name="Colorful Grid Accent 6" w:uiPriority="73"/>
-    <w:lsdException w:name="Subtle Emphasis" w:uiPriority="19" w:qFormat="1"/>
-    <w:lsdException w:name="Intense Emphasis" w:uiPriority="21" w:qFormat="1"/>
-    <w:lsdException w:name="Subtle Reference" w:uiPriority="31" w:qFormat="1"/>
-    <w:lsdException w:name="Intense Reference" w:uiPriority="32" w:qFormat="1"/>
-    <w:lsdException w:name="Book Title" w:uiPriority="33" w:qFormat="1"/>
-    <w:lsdException w:name="Bibliography" w:semiHidden="1" w:uiPriority="37" w:unhideWhenUsed="1"/>
-    <w:lsdException w:name="TOC Heading" w:semiHidden="1" w:uiPriority="39" w:unhideWhenUsed="1" w:qFormat="1"/>
-    <w:lsdException w:name="Plain Table 1" w:uiPriority="41"/>
-    <w:lsdException w:name="Plain Table 2" w:uiPriority="42"/>
-    <w:lsdException w:name="Plain Table 3" w:uiPriority="43"/>
-    <w:lsdException w:name="Plain Table 4" w:uiPriority="44"/>
-    <w:lsdException w:name="Plain Table 5" w:uiPriority="45"/>
-    <w:lsdException w:name="Grid Table Light" w:uiPriority="40"/>
-    <w:lsdException w:name="Grid Table 1 Light" w:uiPriority="46"/>
-    <w:lsdException w:name="Grid Table 2" w:uiPriority="47"/>
-    <w:lsdException w:name="Grid Table 3" w:uiPriority="48"/>
-    <w:lsdException w:name="Grid Table 4" w:uiPriority="49"/>
-    <w:lsdException w:name="Grid Table 5 Dark" w:uiPriority="50"/>
-    <w:lsdException w:name="Grid Table 6 Colorful" w:uiPriority="51"/>
-    <w:lsdException w:name="Grid Table 7 Colorful" w:uiPriority="52"/>
-    <w:lsdException w:name="Grid Table 1 Light Accent 1" w:uiPriority="46"/>
-    <w:lsdException w:name="Grid Table 2 Accent 1" w:uiPriority="47"/>
-    <w:lsdException w:name="Grid Table 3 Accent 1" w:uiPriority="48"/>
-    <w:lsdException w:name="Grid Table 4 Accent 1" w:uiPriority="49"/>
-    <w:lsdException w:name="Grid Table 5 Dark Accent 1" w:uiPriority="50"/>
-    <w:lsdException w:name="Grid Table 6 Colorful Accent 1" w:uiPriority="51"/>
-    <w:lsdException w:name="Grid Table 7 Colorful Accent 1" w:uiPriority="52"/>
-    <w:lsdException w:name="Grid Table 1 Light Accent 2" w:uiPriority="46"/>
-    <w:lsdException w:name="Grid Table 2 Accent 2" w:uiPriority="47"/>
-    <w:lsdException w:name="Grid Table 3 Accent 2" w:uiPriority="48"/>
-    <w:lsdException w:name="Grid Table 4 Accent 2" w:uiPriority="49"/>
-    <w:lsdException w:name="Grid Table 5 Dark Accent 2" w:uiPriority="50"/>
-    <w:lsdException w:name="Grid Table 6 Colorful Accent 2" w:uiPriority="51"/>
-    <w:lsdException w:name="Grid Table 7 Colorful Accent 2" w:uiPriority="52"/>
-    <w:lsdException w:name="Grid Table 1 Light Accent 3" w:uiPriority="46"/>
-    <w:lsdException w:name="Grid Table 2 Accent 3" w:uiPriority="47"/>
-    <w:lsdException w:name="Grid Table 3 Accent 3" w:uiPriority="48"/>
-    <w:lsdException w:name="Grid Table 4 Accent 3" w:uiPriority="49"/>
-    <w:lsdException w:name="Grid Table 5 Dark Accent 3" w:uiPriority="50"/>
-    <w:lsdException w:name="Grid Table 6 Colorful Accent 3" w:uiPriority="51"/>
-    <w:lsdException w:name="Grid Table 7 Colorful Accent 3" w:uiPriority="52"/>
-    <w:lsdException w:name="Grid Table 1 Light Accent 4" w:uiPriority="46"/>
-    <w:lsdException w:name="Grid Table 2 Accent 4" w:uiPriority="47"/>
-    <w:lsdException w:name="Grid Table 3 Accent 4" w:uiPriority="48"/>
-    <w:lsdException w:name="Grid Table 4 Accent 4" w:uiPriority="49"/>
-    <w:lsdException w:name="Grid Table 5 Dark Accent 4" w:uiPriority="50"/>
-    <w:lsdException w:name="Grid Table 6 Colorful Accent 4" w:uiPriority="51"/>
-    <w:lsdException w:name="Grid Table 7 Colorful Accent 4" w:uiPriority="52"/>
-    <w:lsdException w:name="Grid Table 1 Light Accent 5" w:uiPriority="46"/>
-    <w:lsdException w:name="Grid Table 2 Accent 5" w:uiPriority="47"/>
-    <w:lsdException w:name="Grid Table 3 Accent 5" w:uiPriority="48"/>
-    <w:lsdException w:name="Grid Table 4 Accent 5" w:uiPriority="49"/>
-    <w:lsdException w:name="Grid Table 5 Dark Accent 5" w:uiPriority="50"/>
-    <w:lsdException w:name="Grid Table 6 Colorful Accent 5" w:uiPriority="51"/>
-    <w:lsdException w:name="Grid Table 7 Colorful Accent 5" w:uiPriority="52"/>
-    <w:lsdException w:name="Grid Table 1 Light Accent 6" w:uiPriority="46"/>
-    <w:lsdException w:name="Grid Table 2 Accent 6" w:uiPriority="47"/>
-    <w:lsdException w:name="Grid Table 3 Accent 6" w:uiPriority="48"/>
-    <w:lsdException w:name="Grid Table 4 Accent 6" w:uiPriority="49"/>
-    <w:lsdException w:name="Grid Table 5 Dark Accent 6" w:uiPriority="50"/>
-    <w:lsdException w:name="Grid Table 6 Colorful Accent 6" w:uiPriority="51"/>
-    <w:lsdException w:name="Grid Table 7 Colorful Accent 6" w:uiPriority="52"/>
-    <w:lsdException w:name="List Table 1 Light" w:uiPriority="46"/>
-    <w:lsdException w:name="List Table 2" w:uiPriority="47"/>
-    <w:lsdException w:name="List Table 3" w:uiPriority="48"/>
-    <w:lsdException w:name="List Table 4" w:uiPriority="49"/>
-    <w:lsdException w:name="List Table 5 Dark" w:uiPriority="50"/>
-    <w:lsdException w:name="List Table 6 Colorful" w:uiPriority="51"/>
-    <w:lsdException w:name="List Table 7 Colorful" w:uiPriority="52"/>
-    <w:lsdException w:name="List Table 1 Light Accent 1" w:uiPriority="46"/>
-    <w:lsdException w:name="List Table 2 Accent 1" w:uiPriority="47"/>
-    <w:lsdException w:name="List Table 3 Accent 1" w:uiPriority="48"/>
-    <w:lsdException w:name="List Table 4 Accent 1" w:uiPriority="49"/>
-    <w:lsdException w:name="List Table 5 Dark Accent 1" w:uiPriority="50"/>
-    <w:lsdException w:name="List Table 6 Colorful Accent 1" w:uiPriority="51"/>
-    <w:lsdException w:name="List Table 7 Colorful Accent 1" w:uiPriority="52"/>
-    <w:lsdException w:name="List Table 1 Light Accent 2" w:uiPriority="46"/>
-    <w:lsdException w:name="List Table 2 Accent 2" w:uiPriority="47"/>
-    <w:lsdException w:name="List Table 3 Accent 2" w:uiPriority="48"/>
-    <w:lsdException w:name="List Table 4 Accent 2" w:uiPriority="49"/>
-    <w:lsdException w:name="List Table 5 Dark Accent 2" w:uiPriority="50"/>
-    <w:lsdException w:name="List Table 6 Colorful Accent 2" w:uiPriority="51"/>
-    <w:lsdException w:name="List Table 7 Colorful Accent 2" w:uiPriority="52"/>
-    <w:lsdException w:name="List Table 1 Light Accent 3" w:uiPriority="46"/>
-    <w:lsdException w:name="List Table 2 Accent 3" w:uiPriority="47"/>
-    <w:lsdException w:name="List Table 3 Accent 3" w:uiPriority="48"/>
-    <w:lsdException w:name="List Table 4 Accent 3" w:uiPriority="49"/>
-    <w:lsdException w:name="List Table 5 Dark Accent 3" w:uiPriority="50"/>
-    <w:lsdException w:name="List Table 6 Colorful Accent 3" w:uiPriority="51"/>
-    <w:lsdException w:name="List Table 7 Colorful Accent 3" w:uiPriority="52"/>
-    <w:lsdException w:name="List Table 1 Light Accent 4" w:uiPriority="46"/>
-    <w:lsdException w:name="List Table 2 Accent 4" w:uiPriority="47"/>
-    <w:lsdException w:name="List Table 3 Accent 4" w:uiPriority="48"/>
-    <w:lsdException w:name="List Table 4 Accent 4" w:uiPriority="49"/>
-    <w:lsdException w:name="List Table 5 Dark Accent 4" w:uiPriority="50"/>
-    <w:lsdException w:name="List Table 6 Colorful Accent 4" w:uiPriority="51"/>
-    <w:lsdException w:name="List Table 7 Colorful Accent 4" w:uiPriority="52"/>
-    <w:lsdException w:name="List Table 1 Light Accent 5" w:uiPriority="46"/>
-    <w:lsdException w:name="List Table 2 Accent 5" w:uiPriority="47"/>
-    <w:lsdException w:name="List Table 3 Accent 5" w:uiPriority="48"/>
-    <w:lsdException w:name="List Table 4 Accent 5" w:uiPriority="49"/>
-    <w:lsdException w:name="List Table 5 Dark Accent 5" w:uiPriority="50"/>
-    <w:lsdException w:name="List Table 6 Colorful Accent 5" w:uiPriority="51"/>
-    <w:lsdException w:name="List Table 7 Colorful Accent 5" w:uiPriority="52"/>
-    <w:lsdException w:name="List Table 1 Light Accent 6" w:uiPriority="46"/>
-    <w:lsdException w:name="List Table 2 Accent 6" w:uiPriority="47"/>
-    <w:lsdException w:name="List Table 3 Accent 6" w:uiPriority="48"/>
-    <w:lsdException w:name="List Table 4 Accent 6" w:uiPriority="49"/>
-    <w:lsdException w:name="List Table 5 Dark Accent 6" w:uiPriority="50"/>
-    <w:lsdException w:name="List Table 6 Colorful Accent 6" w:uiPriority="51"/>
-    <w:lsdException w:name="List Table 7 Colorful Accent 6" w:uiPriority="52"/>
+  <w:latentStyles w:defLockedState="0" w:defUIPriority="99" w:defSemiHidden="1" w:defUnhideWhenUsed="1" w:defQFormat="0" w:count="267">
+    <w:lsdException w:name="Normal" w:semiHidden="0" w:uiPriority="0" w:unhideWhenUsed="0" w:qFormat="1"/>
+    <w:lsdException w:name="heading 1" w:semiHidden="0" w:uiPriority="9" w:unhideWhenUsed="0" w:qFormat="1"/>
+    <w:lsdException w:name="heading 2" w:uiPriority="9" w:qFormat="1"/>
+    <w:lsdException w:name="heading 3" w:uiPriority="9" w:qFormat="1"/>
+    <w:lsdException w:name="heading 4" w:uiPriority="9" w:qFormat="1"/>
+    <w:lsdException w:name="heading 5" w:uiPriority="9" w:qFormat="1"/>
+    <w:lsdException w:name="heading 6" w:uiPriority="9" w:qFormat="1"/>
+    <w:lsdException w:name="heading 7" w:uiPriority="9" w:qFormat="1"/>
+    <w:lsdException w:name="heading 8" w:uiPriority="9" w:qFormat="1"/>
+    <w:lsdException w:name="heading 9" w:uiPriority="9" w:qFormat="1"/>
+    <w:lsdException w:name="toc 1" w:uiPriority="39"/>
+    <w:lsdException w:name="toc 2" w:uiPriority="39"/>
+    <w:lsdException w:name="toc 3" w:uiPriority="39"/>
+    <w:lsdException w:name="toc 4" w:uiPriority="39"/>
+    <w:lsdException w:name="toc 5" w:uiPriority="39"/>
+    <w:lsdException w:name="toc 6" w:uiPriority="39"/>
+    <w:lsdException w:name="toc 7" w:uiPriority="39"/>
+    <w:lsdException w:name="toc 8" w:uiPriority="39"/>
+    <w:lsdException w:name="toc 9" w:uiPriority="39"/>
+    <w:lsdException w:name="caption" w:uiPriority="35" w:qFormat="1"/>
+    <w:lsdException w:name="Title" w:semiHidden="0" w:uiPriority="10" w:unhideWhenUsed="0" w:qFormat="1"/>
+    <w:lsdException w:name="Default Paragraph Font" w:uiPriority="1"/>
+    <w:lsdException w:name="Subtitle" w:semiHidden="0" w:uiPriority="11" w:unhideWhenUsed="0" w:qFormat="1"/>
+    <w:lsdException w:name="Strong" w:semiHidden="0" w:uiPriority="22" w:unhideWhenUsed="0" w:qFormat="1"/>
+    <w:lsdException w:name="Emphasis" w:semiHidden="0" w:uiPriority="20" w:unhideWhenUsed="0" w:qFormat="1"/>
+    <w:lsdException w:name="Table Grid" w:semiHidden="0" w:uiPriority="39" w:unhideWhenUsed="0"/>
+    <w:lsdException w:name="Placeholder Text" w:unhideWhenUsed="0"/>
+    <w:lsdException w:name="No Spacing" w:semiHidden="0" w:uiPriority="1" w:unhideWhenUsed="0" w:qFormat="1"/>
+    <w:lsdException w:name="Light Shading" w:semiHidden="0" w:uiPriority="60" w:unhideWhenUsed="0"/>
+    <w:lsdException w:name="Light List" w:semiHidden="0" w:uiPriority="61" w:unhideWhenUsed="0"/>
+    <w:lsdException w:name="Light Grid" w:semiHidden="0" w:uiPriority="62" w:unhideWhenUsed="0"/>
+    <w:lsdException w:name="Medium Shading 1" w:semiHidden="0" w:uiPriority="63" w:unhideWhenUsed="0"/>
+    <w:lsdException w:name="Medium Shading 2" w:semiHidden="0" w:uiPriority="64" w:unhideWhenUsed="0"/>
+    <w:lsdException w:name="Medium List 1" w:semiHidden="0" w:uiPriority="65" w:unhideWhenUsed="0"/>
+    <w:lsdException w:name="Medium List 2" w:semiHidden="0" w:uiPriority="66" w:unhideWhenUsed="0"/>
+    <w:lsdException w:name="Medium Grid 1" w:semiHidden="0" w:uiPriority="67" w:unhideWhenUsed="0"/>
+    <w:lsdException w:name="Medium Grid 2" w:semiHidden="0" w:uiPriority="68" w:unhideWhenUsed="0"/>
+    <w:lsdException w:name="Medium Grid 3" w:semiHidden="0" w:uiPriority="69" w:unhideWhenUsed="0"/>
+    <w:lsdException w:name="Dark List" w:semiHidden="0" w:uiPriority="70" w:unhideWhenUsed="0"/>
+    <w:lsdException w:name="Colorful Shading" w:semiHidden="0" w:uiPriority="71" w:unhideWhenUsed="0"/>
+    <w:lsdException w:name="Colorful List" w:semiHidden="0" w:uiPriority="72" w:unhideWhenUsed="0"/>
+    <w:lsdException w:name="Colorful Grid" w:semiHidden="0" w:uiPriority="73" w:unhideWhenUsed="0"/>
+    <w:lsdException w:name="Light Shading Accent 1" w:semiHidden="0" w:uiPriority="60" w:unhideWhenUsed="0"/>
+    <w:lsdException w:name="Light List Accent 1" w:semiHidden="0" w:uiPriority="61" w:unhideWhenUsed="0"/>
+    <w:lsdException w:name="Light Grid Accent 1" w:semiHidden="0" w:uiPriority="62" w:unhideWhenUsed="0"/>
+    <w:lsdException w:name="Medium Shading 1 Accent 1" w:semiHidden="0" w:uiPriority="63" w:unhideWhenUsed="0"/>
+    <w:lsdException w:name="Medium Shading 2 Accent 1" w:semiHidden="0" w:uiPriority="64" w:unhideWhenUsed="0"/>
+    <w:lsdException w:name="Medium List 1 Accent 1" w:semiHidden="0" w:uiPriority="65" w:unhideWhenUsed="0"/>
+    <w:lsdException w:name="Revision" w:unhideWhenUsed="0"/>
+    <w:lsdException w:name="List Paragraph" w:semiHidden="0" w:uiPriority="34" w:unhideWhenUsed="0" w:qFormat="1"/>
+    <w:lsdException w:name="Quote" w:semiHidden="0" w:uiPriority="29" w:unhideWhenUsed="0" w:qFormat="1"/>
+    <w:lsdException w:name="Intense Quote" w:semiHidden="0" w:uiPriority="30" w:unhideWhenUsed="0" w:qFormat="1"/>
+    <w:lsdException w:name="Medium List 2 Accent 1" w:semiHidden="0" w:uiPriority="66" w:unhideWhenUsed="0"/>
+    <w:lsdException w:name="Medium Grid 1 Accent 1" w:semiHidden="0" w:uiPriority="67" w:unhideWhenUsed="0"/>
+    <w:lsdException w:name="Medium Grid 2 Accent 1" w:semiHidden="0" w:uiPriority="68" w:unhideWhenUsed="0"/>
+    <w:lsdException w:name="Medium Grid 3 Accent 1" w:semiHidden="0" w:uiPriority="69" w:unhideWhenUsed="0"/>
+    <w:lsdException w:name="Dark List Accent 1" w:semiHidden="0" w:uiPriority="70" w:unhideWhenUsed="0"/>
+    <w:lsdException w:name="Colorful Shading Accent 1" w:semiHidden="0" w:uiPriority="71" w:unhideWhenUsed="0"/>
+    <w:lsdException w:name="Colorful List Accent 1" w:semiHidden="0" w:uiPriority="72" w:unhideWhenUsed="0"/>
+    <w:lsdException w:name="Colorful Grid Accent 1" w:semiHidden="0" w:uiPriority="73" w:unhideWhenUsed="0"/>
+    <w:lsdException w:name="Light Shading Accent 2" w:semiHidden="0" w:uiPriority="60" w:unhideWhenUsed="0"/>
+    <w:lsdException w:name="Light List Accent 2" w:semiHidden="0" w:uiPriority="61" w:unhideWhenUsed="0"/>
+    <w:lsdException w:name="Light Grid Accent 2" w:semiHidden="0" w:uiPriority="62" w:unhideWhenUsed="0"/>
+    <w:lsdException w:name="Medium Shading 1 Accent 2" w:semiHidden="0" w:uiPriority="63" w:unhideWhenUsed="0"/>
+    <w:lsdException w:name="Medium Shading 2 Accent 2" w:semiHidden="0" w:uiPriority="64" w:unhideWhenUsed="0"/>
+    <w:lsdException w:name="Medium List 1 Accent 2" w:semiHidden="0" w:uiPriority="65" w:unhideWhenUsed="0"/>
+    <w:lsdException w:name="Medium List 2 Accent 2" w:semiHidden="0" w:uiPriority="66" w:unhideWhenUsed="0"/>
+    <w:lsdException w:name="Medium Grid 1 Accent 2" w:semiHidden="0" w:uiPriority="67" w:unhideWhenUsed="0"/>
+    <w:lsdException w:name="Medium Grid 2 Accent 2" w:semiHidden="0" w:uiPriority="68" w:unhideWhenUsed="0"/>
+    <w:lsdException w:name="Medium Grid 3 Accent 2" w:semiHidden="0" w:uiPriority="69" w:unhideWhenUsed="0"/>
+    <w:lsdException w:name="Dark List Accent 2" w:semiHidden="0" w:uiPriority="70" w:unhideWhenUsed="0"/>
+    <w:lsdException w:name="Colorful Shading Accent 2" w:semiHidden="0" w:uiPriority="71" w:unhideWhenUsed="0"/>
+    <w:lsdException w:name="Colorful List Accent 2" w:semiHidden="0" w:uiPriority="72" w:unhideWhenUsed="0"/>
+    <w:lsdException w:name="Colorful Grid Accent 2" w:semiHidden="0" w:uiPriority="73" w:unhideWhenUsed="0"/>
+    <w:lsdException w:name="Light Shading Accent 3" w:semiHidden="0" w:uiPriority="60" w:unhideWhenUsed="0"/>
+    <w:lsdException w:name="Light List Accent 3" w:semiHidden="0" w:uiPriority="61" w:unhideWhenUsed="0"/>
+    <w:lsdException w:name="Light Grid Accent 3" w:semiHidden="0" w:uiPriority="62" w:unhideWhenUsed="0"/>
+    <w:lsdException w:name="Medium Shading 1 Accent 3" w:semiHidden="0" w:uiPriority="63" w:unhideWhenUsed="0"/>
+    <w:lsdException w:name="Medium Shading 2 Accent 3" w:semiHidden="0" w:uiPriority="64" w:unhideWhenUsed="0"/>
+    <w:lsdException w:name="Medium List 1 Accent 3" w:semiHidden="0" w:uiPriority="65" w:unhideWhenUsed="0"/>
+    <w:lsdException w:name="Medium List 2 Accent 3" w:semiHidden="0" w:uiPriority="66" w:unhideWhenUsed="0"/>
+    <w:lsdException w:name="Medium Grid 1 Accent 3" w:semiHidden="0" w:uiPriority="67" w:unhideWhenUsed="0"/>
+    <w:lsdException w:name="Medium Grid 2 Accent 3" w:semiHidden="0" w:uiPriority="68" w:unhideWhenUsed="0"/>
+    <w:lsdException w:name="Medium Grid 3 Accent 3" w:semiHidden="0" w:uiPriority="69" w:unhideWhenUsed="0"/>
+    <w:lsdException w:name="Dark List Accent 3" w:semiHidden="0" w:uiPriority="70" w:unhideWhenUsed="0"/>
+    <w:lsdException w:name="Colorful Shading Accent 3" w:semiHidden="0" w:uiPriority="71" w:unhideWhenUsed="0"/>
+    <w:lsdException w:name="Colorful List Accent 3" w:semiHidden="0" w:uiPriority="72" w:unhideWhenUsed="0"/>
+    <w:lsdException w:name="Colorful Grid Accent 3" w:semiHidden="0" w:uiPriority="73" w:unhideWhenUsed="0"/>
+    <w:lsdException w:name="Light Shading Accent 4" w:semiHidden="0" w:uiPriority="60" w:unhideWhenUsed="0"/>
+    <w:lsdException w:name="Light List Accent 4" w:semiHidden="0" w:uiPriority="61" w:unhideWhenUsed="0"/>
+    <w:lsdException w:name="Light Grid Accent 4" w:semiHidden="0" w:uiPriority="62" w:unhideWhenUsed="0"/>
+    <w:lsdException w:name="Medium Shading 1 Accent 4" w:semiHidden="0" w:uiPriority="63" w:unhideWhenUsed="0"/>
+    <w:lsdException w:name="Medium Shading 2 Accent 4" w:semiHidden="0" w:uiPriority="64" w:unhideWhenUsed="0"/>
+    <w:lsdException w:name="Medium List 1 Accent 4" w:semiHidden="0" w:uiPriority="65" w:unhideWhenUsed="0"/>
+    <w:lsdException w:name="Medium List 2 Accent 4" w:semiHidden="0" w:uiPriority="66" w:unhideWhenUsed="0"/>
+    <w:lsdException w:name="Medium Grid 1 Accent 4" w:semiHidden="0" w:uiPriority="67" w:unhideWhenUsed="0"/>
+    <w:lsdException w:name="Medium Grid 2 Accent 4" w:semiHidden="0" w:uiPriority="68" w:unhideWhenUsed="0"/>
+    <w:lsdException w:name="Medium Grid 3 Accent 4" w:semiHidden="0" w:uiPriority="69" w:unhideWhenUsed="0"/>
+    <w:lsdException w:name="Dark List Accent 4" w:semiHidden="0" w:uiPriority="70" w:unhideWhenUsed="0"/>
+    <w:lsdException w:name="Colorful Shading Accent 4" w:semiHidden="0" w:uiPriority="71" w:unhideWhenUsed="0"/>
+    <w:lsdException w:name="Colorful List Accent 4" w:semiHidden="0" w:uiPriority="72" w:unhideWhenUsed="0"/>
+    <w:lsdException w:name="Colorful Grid Accent 4" w:semiHidden="0" w:uiPriority="73" w:unhideWhenUsed="0"/>
+    <w:lsdException w:name="Light Shading Accent 5" w:semiHidden="0" w:uiPriority="60" w:unhideWhenUsed="0"/>
+    <w:lsdException w:name="Light List Accent 5" w:semiHidden="0" w:uiPriority="61" w:unhideWhenUsed="0"/>
+    <w:lsdException w:name="Light Grid Accent 5" w:semiHidden="0" w:uiPriority="62" w:unhideWhenUsed="0"/>
+    <w:lsdException w:name="Medium Shading 1 Accent 5" w:semiHidden="0" w:uiPriority="63" w:unhideWhenUsed="0"/>
+    <w:lsdException w:name="Medium Shading 2 Accent 5" w:semiHidden="0" w:uiPriority="64" w:unhideWhenUsed="0"/>
+    <w:lsdException w:name="Medium List 1 Accent 5" w:semiHidden="0" w:uiPriority="65" w:unhideWhenUsed="0"/>
+    <w:lsdException w:name="Medium List 2 Accent 5" w:semiHidden="0" w:uiPriority="66" w:unhideWhenUsed="0"/>
+    <w:lsdException w:name="Medium Grid 1 Accent 5" w:semiHidden="0" w:uiPriority="67" w:unhideWhenUsed="0"/>
+    <w:lsdException w:name="Medium Grid 2 Accent 5" w:semiHidden="0" w:uiPriority="68" w:unhideWhenUsed="0"/>
+    <w:lsdException w:name="Medium Grid 3 Accent 5" w:semiHidden="0" w:uiPriority="69" w:unhideWhenUsed="0"/>
+    <w:lsdException w:name="Dark List Accent 5" w:semiHidden="0" w:uiPriority="70" w:unhideWhenUsed="0"/>
+    <w:lsdException w:name="Colorful Shading Accent 5" w:semiHidden="0" w:uiPriority="71" w:unhideWhenUsed="0"/>
+    <w:lsdException w:name="Colorful List Accent 5" w:semiHidden="0" w:uiPriority="72" w:unhideWhenUsed="0"/>
+    <w:lsdException w:name="Colorful Grid Accent 5" w:semiHidden="0" w:uiPriority="73" w:unhideWhenUsed="0"/>
+    <w:lsdException w:name="Light Shading Accent 6" w:semiHidden="0" w:uiPriority="60" w:unhideWhenUsed="0"/>
+    <w:lsdException w:name="Light List Accent 6" w:semiHidden="0" w:uiPriority="61" w:unhideWhenUsed="0"/>
+    <w:lsdException w:name="Light Grid Accent 6" w:semiHidden="0" w:uiPriority="62" w:unhideWhenUsed="0"/>
+    <w:lsdException w:name="Medium Shading 1 Accent 6" w:semiHidden="0" w:uiPriority="63" w:unhideWhenUsed="0"/>
+    <w:lsdException w:name="Medium Shading 2 Accent 6" w:semiHidden="0" w:uiPriority="64" w:unhideWhenUsed="0"/>
+    <w:lsdException w:name="Medium List 1 Accent 6" w:semiHidden="0" w:uiPriority="65" w:unhideWhenUsed="0"/>
+    <w:lsdException w:name="Medium List 2 Accent 6" w:semiHidden="0" w:uiPriority="66" w:unhideWhenUsed="0"/>
+    <w:lsdException w:name="Medium Grid 1 Accent 6" w:semiHidden="0" w:uiPriority="67" w:unhideWhenUsed="0"/>
+    <w:lsdException w:name="Medium Grid 2 Accent 6" w:semiHidden="0" w:uiPriority="68" w:unhideWhenUsed="0"/>
+    <w:lsdException w:name="Medium Grid 3 Accent 6" w:semiHidden="0" w:uiPriority="69" w:unhideWhenUsed="0"/>
+    <w:lsdException w:name="Dark List Accent 6" w:semiHidden="0" w:uiPriority="70" w:unhideWhenUsed="0"/>
+    <w:lsdException w:name="Colorful Shading Accent 6" w:semiHidden="0" w:uiPriority="71" w:unhideWhenUsed="0"/>
+    <w:lsdException w:name="Colorful List Accent 6" w:semiHidden="0" w:uiPriority="72" w:unhideWhenUsed="0"/>
+    <w:lsdException w:name="Colorful Grid Accent 6" w:semiHidden="0" w:uiPriority="73" w:unhideWhenUsed="0"/>
+    <w:lsdException w:name="Subtle Emphasis" w:semiHidden="0" w:uiPriority="19" w:unhideWhenUsed="0" w:qFormat="1"/>
+    <w:lsdException w:name="Intense Emphasis" w:semiHidden="0" w:uiPriority="21" w:unhideWhenUsed="0" w:qFormat="1"/>
+    <w:lsdException w:name="Subtle Reference" w:semiHidden="0" w:uiPriority="31" w:unhideWhenUsed="0" w:qFormat="1"/>
+    <w:lsdException w:name="Intense Reference" w:semiHidden="0" w:uiPriority="32" w:unhideWhenUsed="0" w:qFormat="1"/>
+    <w:lsdException w:name="Book Title" w:semiHidden="0" w:uiPriority="33" w:unhideWhenUsed="0" w:qFormat="1"/>
+    <w:lsdException w:name="Bibliography" w:uiPriority="37"/>
+    <w:lsdException w:name="TOC Heading" w:uiPriority="39" w:qFormat="1"/>
   </w:latentStyles>
   <w:style w:type="paragraph" w:default="1" w:styleId="Normal">
     <w:name w:val="Normal"/>
     <w:qFormat/>
+    <w:rsid w:val="0019064A"/>
   </w:style>
   <w:style w:type="character" w:default="1" w:styleId="DefaultParagraphFont">
     <w:name w:val="Default Paragraph Font"/>
@@ -1191,6 +974,7 @@
     <w:uiPriority w:val="99"/>
     <w:semiHidden/>
     <w:unhideWhenUsed/>
+    <w:qFormat/>
     <w:tblPr>
       <w:tblInd w:w="0" w:type="dxa"/>
       <w:tblCellMar>
@@ -1264,7 +1048,7 @@
     </a:clrScheme>
     <a:fontScheme name="Office">
       <a:majorFont>
-        <a:latin typeface="Calibri Light" panose="020F0302020204030204"/>
+        <a:latin typeface="Calibri Light"/>
         <a:ea typeface=""/>
         <a:cs typeface=""/>
         <a:font script="Jpan" typeface="ＭＳ ゴシック"/>
@@ -1299,7 +1083,7 @@
         <a:font script="Geor" typeface="Sylfaen"/>
       </a:majorFont>
       <a:minorFont>
-        <a:latin typeface="Calibri" panose="020F0502020204030204"/>
+        <a:latin typeface="Calibri"/>
         <a:ea typeface=""/>
         <a:cs typeface=""/>
         <a:font script="Jpan" typeface="ＭＳ 明朝"/>
@@ -1476,7 +1260,7 @@
   <a:extraClrSchemeLst/>
   <a:extLst>
     <a:ext uri="{05A4C25C-085E-4340-85A3-A5531E510DB2}">
-      <thm15:themeFamily xmlns:thm15="http://schemas.microsoft.com/office/thememl/2012/main" name="Office Theme" id="{62F939B6-93AF-4DB8-9C6B-D6C7DFDC589F}" vid="{4A3C46E8-61CC-4603-A589-7422A47A8E4A}"/>
+      <thm15:themeFamily xmlns:thm15="http://schemas.microsoft.com/office/thememl/2012/main" xmlns="" name="Office Theme" id="{62F939B6-93AF-4DB8-9C6B-D6C7DFDC589F}" vid="{4A3C46E8-61CC-4603-A589-7422A47A8E4A}"/>
     </a:ext>
   </a:extLst>
 </a:theme>

</xml_diff>

<commit_message>
Update 2 Project Description
Just added some questions worth asking before we head in to the
workshop.
</commit_message>
<xml_diff>
--- a/Project Description.docx
+++ b/Project Description.docx
@@ -7,6 +7,7 @@
         <w:jc w:val="center"/>
         <w:rPr>
           <w:b/>
+          <w:color w:val="00B0F0"/>
         </w:rPr>
       </w:pPr>
       <w:r>
@@ -15,6 +16,19 @@
         </w:rPr>
         <w:t>Group 2</w:t>
       </w:r>
+      <w:r>
+        <w:rPr>
+          <w:b/>
+        </w:rPr>
+        <w:t xml:space="preserve"> *</w:t>
+      </w:r>
+      <w:r>
+        <w:rPr>
+          <w:b/>
+          <w:color w:val="00B0F0"/>
+        </w:rPr>
+        <w:t>I think we need a better company name</w:t>
+      </w:r>
     </w:p>
     <w:p>
       <w:pPr>
@@ -124,18 +138,135 @@
         <w:rPr>
           <w:b/>
         </w:rPr>
+        <w:t>Project Items</w:t>
+      </w:r>
+      <w:r>
+        <w:rPr>
+          <w:b/>
+        </w:rPr>
+        <w:t xml:space="preserve"> (User Stories?)</w:t>
+      </w:r>
+    </w:p>
+    <w:p>
+      <w:r>
+        <w:t xml:space="preserve">*To be identified and </w:t>
+      </w:r>
+      <w:r>
+        <w:t xml:space="preserve">confirmed with tutor. </w:t>
+      </w:r>
+    </w:p>
+    <w:p>
+      <w:r>
+        <w:t xml:space="preserve">* Need to get user stories down and determine velocity of project. Working period in our case is just a week. That means we’ll have to prioritise and execute user stories within the space of a week. That way we can register our progress with the tutor. </w:t>
+      </w:r>
+    </w:p>
+    <w:p>
+      <w:pPr>
+        <w:rPr>
+          <w:color w:val="FF0000"/>
+        </w:rPr>
+      </w:pPr>
+      <w:r>
+        <w:rPr>
+          <w:color w:val="FF0000"/>
+        </w:rPr>
+        <w:t>Questions</w:t>
+      </w:r>
+    </w:p>
+    <w:p>
+      <w:pPr>
+        <w:rPr>
+          <w:i/>
+          <w:color w:val="FF0000"/>
+        </w:rPr>
+      </w:pPr>
+      <w:r>
+        <w:rPr>
+          <w:i/>
+          <w:color w:val="FF0000"/>
+        </w:rPr>
+        <w:t>* When doing user stories, how big or small do they have to be? Small as in each defining a function of class as the project or as big as create GUI?</w:t>
+      </w:r>
+    </w:p>
+    <w:p>
+      <w:pPr>
+        <w:rPr>
+          <w:i/>
+          <w:color w:val="FF0000"/>
+        </w:rPr>
+      </w:pPr>
+      <w:r>
+        <w:rPr>
+          <w:i/>
+          <w:color w:val="FF0000"/>
+        </w:rPr>
+        <w:t>*Do we started UML diagrams at this point?</w:t>
+      </w:r>
+    </w:p>
+    <w:p>
+      <w:pPr>
+        <w:rPr>
+          <w:i/>
+          <w:color w:val="FF0000"/>
+        </w:rPr>
+      </w:pPr>
+      <w:r>
+        <w:rPr>
+          <w:i/>
+          <w:color w:val="FF0000"/>
+        </w:rPr>
+        <w:t xml:space="preserve">*If UML diagrams are too complicated, can we at least start with some type of simple diagram to at least provide a picture of what is expected? </w:t>
+      </w:r>
+    </w:p>
+    <w:p>
+      <w:pPr>
+        <w:rPr>
+          <w:b/>
+        </w:rPr>
+      </w:pPr>
+    </w:p>
+    <w:p>
+      <w:pPr>
+        <w:rPr>
+          <w:b/>
+          <w:color w:val="00B0F0"/>
+        </w:rPr>
+      </w:pPr>
+      <w:r>
+        <w:rPr>
+          <w:b/>
+        </w:rPr>
+        <w:lastRenderedPageBreak/>
         <w:t>Project Goals</w:t>
       </w:r>
     </w:p>
     <w:p>
       <w:r>
-        <w:t xml:space="preserve">Throughout this project goals have been set to provide a clear and set path for the project to work on towards achieving the set task. </w:t>
+        <w:t xml:space="preserve">Throughout this project goals have been set to provide a clear and set path for the project to work on towards </w:t>
+      </w:r>
+      <w:r>
+        <w:t>meeting the requirements of the client</w:t>
+      </w:r>
+      <w:r>
+        <w:t xml:space="preserve">. </w:t>
       </w:r>
       <w:r>
         <w:t xml:space="preserve">It is important that these goals speak </w:t>
       </w:r>
       <w:r>
-        <w:t xml:space="preserve">of the calibre skilled team and requirements and standards of the client. </w:t>
+        <w:t>of the calibre</w:t>
+      </w:r>
+      <w:r>
+        <w:t xml:space="preserve"> of the</w:t>
+      </w:r>
+      <w:r>
+        <w:t xml:space="preserve"> skilled team a</w:t>
+      </w:r>
+      <w:r>
+        <w:t>nd requirements and standards set by</w:t>
+      </w:r>
+      <w:r>
+        <w:t xml:space="preserve"> the client. </w:t>
       </w:r>
       <w:r>
         <w:t>These goals define the quality of the project and reflects the values and ambitions of the team</w:t>
@@ -148,11 +279,35 @@
       </w:r>
     </w:p>
     <w:p>
+      <w:pPr>
+        <w:rPr>
+          <w:color w:val="00B0F0"/>
+        </w:rPr>
+      </w:pPr>
       <w:r>
         <w:t>*Set goals</w:t>
       </w:r>
       <w:r>
         <w:t>*</w:t>
+      </w:r>
+      <w:r>
+        <w:t xml:space="preserve"> </w:t>
+      </w:r>
+      <w:r>
+        <w:rPr>
+          <w:i/>
+          <w:color w:val="FF0000"/>
+        </w:rPr>
+        <w:t>Are these goals seen as a bigger version of user stories? That should make milestones to be smaller part of goals I suspect. So that may mean user stories can fall somewhere in between?</w:t>
+      </w:r>
+      <w:bookmarkStart w:id="0" w:name="_GoBack"/>
+      <w:bookmarkEnd w:id="0"/>
+      <w:r>
+        <w:rPr>
+          <w:i/>
+          <w:color w:val="FF0000"/>
+        </w:rPr>
+        <w:t xml:space="preserve"> </w:t>
       </w:r>
     </w:p>
     <w:p>
@@ -221,19 +376,10 @@
         <w:t>ined *two/</w:t>
       </w:r>
       <w:r>
-        <w:t>four* milestones throughout this project. From these milestones the team have together proposed a working schedule that aims at achieving its set goals within the agreed time frame and standards set by the client and the team.</w:t>
-      </w:r>
-      <w:bookmarkStart w:id="0" w:name="_GoBack"/>
-      <w:bookmarkEnd w:id="0"/>
-      <w:r>
-        <w:t xml:space="preserve"> The</w:t>
-      </w:r>
-      <w:r>
-        <w:t xml:space="preserve"> project team sees these </w:t>
-      </w:r>
-      <w:r>
-        <w:lastRenderedPageBreak/>
-        <w:t xml:space="preserve">milestones </w:t>
+        <w:t>four* milestones throughout this project. From these milestones the team have together proposed a working schedule that aims at achieving its set goals within the agreed time frame and standards set by the client and the team. The</w:t>
+      </w:r>
+      <w:r>
+        <w:t xml:space="preserve"> project team sees these milestones </w:t>
       </w:r>
       <w:r>
         <w:t xml:space="preserve">as key events within the project life that </w:t>

</xml_diff>